<commit_message>
dodana procedura rada sistema u Specifikacija.docx
</commit_message>
<xml_diff>
--- a/OpisProjekta/Specifikacija.docx
+++ b/OpisProjekta/Specifikacija.docx
@@ -284,20 +284,388 @@
     <w:p/>
     <w:p/>
     <w:p>
-      <w:r>
+      <w:pPr>
         <w:rPr>
           <w:b/>
           <w:i/>
           <w:sz w:val="28"/>
         </w:rPr>
+      </w:pPr>
+    </w:p>
+    <w:p>
+      <w:pPr>
+        <w:rPr>
+          <w:b/>
+          <w:i/>
+          <w:sz w:val="28"/>
+        </w:rPr>
+      </w:pPr>
+      <w:r>
+        <w:rPr>
+          <w:b/>
+          <w:i/>
+          <w:sz w:val="28"/>
+        </w:rPr>
         <w:lastRenderedPageBreak/>
-        <w:t>Ono što treba biti omogućeno za korisnike sistema:</w:t>
-      </w:r>
-      <w:r>
-        <w:br/>
-      </w:r>
+        <w:t>Akteri:</w:t>
+      </w:r>
+    </w:p>
+    <w:p>
+      <w:pPr>
+        <w:pStyle w:val="ListParagraph"/>
+        <w:numPr>
+          <w:ilvl w:val="0"/>
+          <w:numId w:val="6"/>
+        </w:numPr>
+      </w:pPr>
+      <w:r>
+        <w:t>Navijači</w:t>
+      </w:r>
+    </w:p>
+    <w:p>
+      <w:pPr>
+        <w:pStyle w:val="ListParagraph"/>
+        <w:numPr>
+          <w:ilvl w:val="0"/>
+          <w:numId w:val="6"/>
+        </w:numPr>
+      </w:pPr>
+      <w:r>
+        <w:t>Uposlenici (moderatori sistema)</w:t>
+      </w:r>
+    </w:p>
+    <w:p>
+      <w:pPr>
+        <w:pStyle w:val="ListParagraph"/>
+        <w:numPr>
+          <w:ilvl w:val="0"/>
+          <w:numId w:val="6"/>
+        </w:numPr>
+      </w:pPr>
+      <w:r>
+        <w:t>Administrator sistema</w:t>
+      </w:r>
+    </w:p>
+    <w:p>
+      <w:pPr>
+        <w:pStyle w:val="ListParagraph"/>
+      </w:pPr>
+    </w:p>
+    <w:p>
+      <w:pPr>
+        <w:tabs>
+          <w:tab w:val="left" w:pos="1590"/>
+        </w:tabs>
+        <w:rPr>
+          <w:b/>
+          <w:i/>
+          <w:sz w:val="28"/>
+        </w:rPr>
+      </w:pPr>
+    </w:p>
+    <w:p>
+      <w:pPr>
+        <w:tabs>
+          <w:tab w:val="left" w:pos="1590"/>
+        </w:tabs>
+        <w:rPr>
+          <w:b/>
+          <w:i/>
+          <w:sz w:val="28"/>
+        </w:rPr>
+      </w:pPr>
+      <w:r>
+        <w:rPr>
+          <w:b/>
+          <w:i/>
+          <w:sz w:val="28"/>
+        </w:rPr>
+        <w:t>Procedura rada sistema:</w:t>
+      </w:r>
+    </w:p>
+    <w:p>
+      <w:pPr>
+        <w:tabs>
+          <w:tab w:val="left" w:pos="1590"/>
+        </w:tabs>
+        <w:jc w:val="both"/>
+      </w:pPr>
+      <w:r>
+        <w:t xml:space="preserve">Primarni akteri sistema su navijači koji pristupaju fan shopu u cilju da razgledaju novosti, statistiku kluba „Hepek“ ili da kupe neke od rekvizita na ponudi. Pri otvaranju aplikacije ponuđene su opcije da se pristupi aplikaciji </w:t>
+      </w:r>
+      <w:r>
+        <w:rPr>
+          <w:i/>
+        </w:rPr>
+        <w:t>kao</w:t>
+      </w:r>
+      <w:r>
+        <w:t xml:space="preserve"> </w:t>
+      </w:r>
+      <w:r>
+        <w:rPr>
+          <w:i/>
+        </w:rPr>
+        <w:t>registrovani član kluba</w:t>
+      </w:r>
+      <w:r>
+        <w:t xml:space="preserve">, </w:t>
+      </w:r>
+      <w:r>
+        <w:rPr>
+          <w:i/>
+        </w:rPr>
+        <w:t>kao gost</w:t>
+      </w:r>
+      <w:r>
+        <w:rPr>
+          <w:i/>
+        </w:rPr>
+        <w:t xml:space="preserve"> </w:t>
+      </w:r>
+      <w:r>
+        <w:t xml:space="preserve">ili </w:t>
+      </w:r>
+      <w:r>
+        <w:rPr>
+          <w:i/>
+        </w:rPr>
+        <w:t>kao član administracije sistema</w:t>
+      </w:r>
+      <w:r>
+        <w:t>. Unutar aplikacije, gostima će biti ponuđena opcija da se registruju kao članovi kluba.</w:t>
+      </w:r>
+    </w:p>
+    <w:p>
+      <w:pPr>
+        <w:tabs>
+          <w:tab w:val="left" w:pos="1590"/>
+        </w:tabs>
+        <w:jc w:val="both"/>
+      </w:pPr>
+      <w:r>
+        <w:t>Nakon logovanja na aplikaciju, korisnicima će se predočiti stranica novosti o klubu „Hepek“. Otvaranjem statistike kluba može se pregledati tabela, najbolji strijelci, asistenti, najbolje ocijenjeni igrači kluba i slično. Novosti i statistiku će editovati uposlenici, tj. moderatori sistema. Pri razgledanju rekvizita, korisnici mogu pregledati razne grupe prozivoda (šalovi, dresovi itd.), sortirati proizvode, razgledati najprodavanije proizvode i slično.</w:t>
+      </w:r>
+    </w:p>
+    <w:p>
+      <w:pPr>
+        <w:tabs>
+          <w:tab w:val="left" w:pos="1590"/>
+        </w:tabs>
+        <w:jc w:val="both"/>
+      </w:pPr>
+      <w:r>
+        <w:t xml:space="preserve">Ukoliko korisnik odluči kupiti neki od proizvoda, isti može kupiti </w:t>
+      </w:r>
+      <w:r>
+        <w:rPr>
+          <w:i/>
+        </w:rPr>
+        <w:t>plaćanjem gotovinom</w:t>
+      </w:r>
+      <w:r>
+        <w:rPr>
+          <w:i/>
+        </w:rPr>
+        <w:t xml:space="preserve"> </w:t>
+      </w:r>
+      <w:r>
+        <w:t xml:space="preserve">(tj. kada se proizvod dostavi korisniku na njegovu adresu) ili </w:t>
+      </w:r>
+      <w:r>
+        <w:rPr>
+          <w:i/>
+        </w:rPr>
+        <w:t>plaćanjem karticom</w:t>
+      </w:r>
+      <w:r>
+        <w:rPr>
+          <w:i/>
+        </w:rPr>
+        <w:t xml:space="preserve"> </w:t>
+      </w:r>
+      <w:r>
+        <w:rPr>
+          <w:lang w:val="en-US"/>
+        </w:rPr>
+        <w:t>(</w:t>
+      </w:r>
+      <w:proofErr w:type="spellStart"/>
+      <w:r>
+        <w:rPr>
+          <w:lang w:val="en-US"/>
+        </w:rPr>
+        <w:t>samo</w:t>
+      </w:r>
+      <w:proofErr w:type="spellEnd"/>
+      <w:r>
+        <w:rPr>
+          <w:lang w:val="en-US"/>
+        </w:rPr>
+        <w:t xml:space="preserve"> </w:t>
+      </w:r>
+      <w:proofErr w:type="spellStart"/>
+      <w:r>
+        <w:rPr>
+          <w:lang w:val="en-US"/>
+        </w:rPr>
+        <w:t>ukoliko</w:t>
+      </w:r>
+      <w:proofErr w:type="spellEnd"/>
+      <w:r>
+        <w:rPr>
+          <w:lang w:val="en-US"/>
+        </w:rPr>
+        <w:t xml:space="preserve"> je </w:t>
+      </w:r>
+      <w:proofErr w:type="spellStart"/>
+      <w:r>
+        <w:rPr>
+          <w:lang w:val="en-US"/>
+        </w:rPr>
+        <w:t>korisnik</w:t>
+      </w:r>
+      <w:proofErr w:type="spellEnd"/>
+      <w:r>
+        <w:rPr>
+          <w:lang w:val="en-US"/>
+        </w:rPr>
+        <w:t xml:space="preserve"> </w:t>
+      </w:r>
+      <w:proofErr w:type="spellStart"/>
+      <w:r>
+        <w:rPr>
+          <w:lang w:val="en-US"/>
+        </w:rPr>
+        <w:t>registrovani</w:t>
+      </w:r>
+      <w:proofErr w:type="spellEnd"/>
+      <w:r>
+        <w:rPr>
+          <w:lang w:val="en-US"/>
+        </w:rPr>
+        <w:t xml:space="preserve"> </w:t>
+      </w:r>
+      <w:r>
+        <w:t>član kluba). Također, registrovani članovi kluba imaju popust od 20% na sve artikle.</w:t>
+      </w:r>
+    </w:p>
+    <w:p>
+      <w:pPr>
+        <w:tabs>
+          <w:tab w:val="left" w:pos="1590"/>
+        </w:tabs>
+        <w:jc w:val="both"/>
+      </w:pPr>
+      <w:r>
+        <w:t xml:space="preserve">Moderatori sistema imaju vlastite opcije: dodavanje novih novosti (vijesti o klubu), ažuriranje statistike kluba, dodavanje novih artikala u katalog svih artikala, pregledanje statistike o prodaji artikala. Mogu i mijenjati osnovne informacije o bilo kojem artiklu (mijenjanje slike, imena, cijene, popusta u slučaju praznika itd.). Biti će obavješteni o manjku nekog od proizvoda te će im biti ponuđene kontakt informacije iz baze dostavljača za te artikle. </w:t>
+      </w:r>
+    </w:p>
+    <w:p>
+      <w:pPr>
+        <w:tabs>
+          <w:tab w:val="left" w:pos="1590"/>
+        </w:tabs>
+        <w:jc w:val="both"/>
+      </w:pPr>
+      <w:r>
+        <w:t>Administrator sistema će moći pregledati evidenciju aktivnosti svih od uposlenika, dodavati i brisati uposlenike (moderatore) ili članove kluba. Omogućen će mu biti rad sa bazom podataka kao što je dodavanje novih dostavljača ili brisanje starih, brisanje evidencije aktivnosti uposlenika i generalno održavanje sistema aplikacije.</w:t>
+      </w:r>
+    </w:p>
+    <w:p>
+      <w:pPr>
+        <w:rPr>
+          <w:b/>
+          <w:i/>
+          <w:sz w:val="28"/>
+        </w:rPr>
+      </w:pPr>
+    </w:p>
+    <w:p>
+      <w:pPr>
+        <w:rPr>
+          <w:b/>
+          <w:i/>
+          <w:sz w:val="28"/>
+        </w:rPr>
+      </w:pPr>
+    </w:p>
+    <w:p>
+      <w:pPr>
+        <w:rPr>
+          <w:b/>
+          <w:i/>
+          <w:sz w:val="28"/>
+        </w:rPr>
+      </w:pPr>
+    </w:p>
+    <w:p>
+      <w:pPr>
+        <w:rPr>
+          <w:b/>
+          <w:i/>
+          <w:sz w:val="28"/>
+        </w:rPr>
+      </w:pPr>
+    </w:p>
+    <w:p>
+      <w:pPr>
+        <w:rPr>
+          <w:b/>
+          <w:i/>
+          <w:sz w:val="28"/>
+        </w:rPr>
+      </w:pPr>
+    </w:p>
+    <w:p>
+      <w:pPr>
+        <w:rPr>
+          <w:b/>
+          <w:i/>
+          <w:sz w:val="28"/>
+        </w:rPr>
+      </w:pPr>
+    </w:p>
+    <w:p>
+      <w:pPr>
+        <w:rPr>
+          <w:b/>
+          <w:i/>
+          <w:sz w:val="28"/>
+        </w:rPr>
+      </w:pPr>
       <w:bookmarkStart w:id="0" w:name="_GoBack"/>
       <w:bookmarkEnd w:id="0"/>
+    </w:p>
+    <w:p>
+      <w:r>
+        <w:rPr>
+          <w:b/>
+          <w:i/>
+          <w:sz w:val="28"/>
+        </w:rPr>
+        <w:lastRenderedPageBreak/>
+        <w:t>Ono što treba biti omogućeno za korisnike sistema</w:t>
+      </w:r>
+      <w:r>
+        <w:rPr>
+          <w:b/>
+          <w:i/>
+          <w:sz w:val="28"/>
+        </w:rPr>
+        <w:t xml:space="preserve"> (aktere)</w:t>
+      </w:r>
+      <w:r>
+        <w:rPr>
+          <w:b/>
+          <w:i/>
+          <w:sz w:val="28"/>
+        </w:rPr>
+        <w:t>:</w:t>
+      </w:r>
+      <w:r>
+        <w:br/>
+      </w:r>
       <w:r>
         <w:br/>
       </w:r>
@@ -1690,8 +2058,22 @@
         <w:rPr>
           <w:lang w:val="en-US"/>
         </w:rPr>
-        <w:t xml:space="preserve"> Sistema</w:t>
-      </w:r>
+        <w:t xml:space="preserve"> </w:t>
+      </w:r>
+      <w:proofErr w:type="spellStart"/>
+      <w:r>
+        <w:rPr>
+          <w:lang w:val="en-US"/>
+        </w:rPr>
+        <w:t>s</w:t>
+      </w:r>
+      <w:r>
+        <w:rPr>
+          <w:lang w:val="en-US"/>
+        </w:rPr>
+        <w:t>istema</w:t>
+      </w:r>
+      <w:proofErr w:type="spellEnd"/>
     </w:p>
     <w:p>
       <w:pPr>
@@ -1842,6 +2224,86 @@
         <w:t>članova</w:t>
       </w:r>
       <w:proofErr w:type="spellEnd"/>
+    </w:p>
+    <w:p>
+      <w:pPr>
+        <w:tabs>
+          <w:tab w:val="left" w:pos="1590"/>
+        </w:tabs>
+        <w:rPr>
+          <w:lang w:val="en-US"/>
+        </w:rPr>
+      </w:pPr>
+    </w:p>
+    <w:p>
+      <w:pPr>
+        <w:tabs>
+          <w:tab w:val="left" w:pos="1590"/>
+        </w:tabs>
+        <w:rPr>
+          <w:lang w:val="en-US"/>
+        </w:rPr>
+      </w:pPr>
+    </w:p>
+    <w:p>
+      <w:pPr>
+        <w:tabs>
+          <w:tab w:val="left" w:pos="1590"/>
+        </w:tabs>
+        <w:rPr>
+          <w:lang w:val="en-US"/>
+        </w:rPr>
+      </w:pPr>
+    </w:p>
+    <w:p>
+      <w:pPr>
+        <w:tabs>
+          <w:tab w:val="left" w:pos="1590"/>
+        </w:tabs>
+        <w:rPr>
+          <w:lang w:val="en-US"/>
+        </w:rPr>
+      </w:pPr>
+    </w:p>
+    <w:p>
+      <w:pPr>
+        <w:tabs>
+          <w:tab w:val="left" w:pos="1590"/>
+        </w:tabs>
+        <w:rPr>
+          <w:lang w:val="en-US"/>
+        </w:rPr>
+      </w:pPr>
+    </w:p>
+    <w:p>
+      <w:pPr>
+        <w:tabs>
+          <w:tab w:val="left" w:pos="1590"/>
+        </w:tabs>
+        <w:rPr>
+          <w:lang w:val="en-US"/>
+        </w:rPr>
+      </w:pPr>
+    </w:p>
+    <w:p>
+      <w:pPr>
+        <w:tabs>
+          <w:tab w:val="left" w:pos="1590"/>
+        </w:tabs>
+        <w:rPr>
+          <w:lang w:val="en-US"/>
+        </w:rPr>
+      </w:pPr>
+    </w:p>
+    <w:p>
+      <w:pPr>
+        <w:tabs>
+          <w:tab w:val="left" w:pos="1590"/>
+        </w:tabs>
+        <w:rPr>
+          <w:lang w:val="en-US"/>
+        </w:rPr>
+      </w:pPr>
     </w:p>
     <w:sectPr>
       <w:pgSz w:w="11906" w:h="16838"/>
@@ -2082,6 +2544,119 @@
     </w:lvl>
   </w:abstractNum>
   <w:abstractNum w:abstractNumId="2">
+    <w:nsid w:val="51E17262"/>
+    <w:multiLevelType w:val="hybridMultilevel"/>
+    <w:tmpl w:val="BAD05862"/>
+    <w:lvl w:ilvl="0" w:tplc="141A0001">
+      <w:start w:val="1"/>
+      <w:numFmt w:val="bullet"/>
+      <w:lvlText w:val=""/>
+      <w:lvlJc w:val="left"/>
+      <w:pPr>
+        <w:ind w:left="720" w:hanging="360"/>
+      </w:pPr>
+      <w:rPr>
+        <w:rFonts w:ascii="Symbol" w:hAnsi="Symbol" w:hint="default"/>
+      </w:rPr>
+    </w:lvl>
+    <w:lvl w:ilvl="1" w:tplc="141A0003" w:tentative="1">
+      <w:start w:val="1"/>
+      <w:numFmt w:val="bullet"/>
+      <w:lvlText w:val="o"/>
+      <w:lvlJc w:val="left"/>
+      <w:pPr>
+        <w:ind w:left="1440" w:hanging="360"/>
+      </w:pPr>
+      <w:rPr>
+        <w:rFonts w:ascii="Courier New" w:hAnsi="Courier New" w:cs="Courier New" w:hint="default"/>
+      </w:rPr>
+    </w:lvl>
+    <w:lvl w:ilvl="2" w:tplc="141A0005" w:tentative="1">
+      <w:start w:val="1"/>
+      <w:numFmt w:val="bullet"/>
+      <w:lvlText w:val=""/>
+      <w:lvlJc w:val="left"/>
+      <w:pPr>
+        <w:ind w:left="2160" w:hanging="360"/>
+      </w:pPr>
+      <w:rPr>
+        <w:rFonts w:ascii="Wingdings" w:hAnsi="Wingdings" w:hint="default"/>
+      </w:rPr>
+    </w:lvl>
+    <w:lvl w:ilvl="3" w:tplc="141A0001" w:tentative="1">
+      <w:start w:val="1"/>
+      <w:numFmt w:val="bullet"/>
+      <w:lvlText w:val=""/>
+      <w:lvlJc w:val="left"/>
+      <w:pPr>
+        <w:ind w:left="2880" w:hanging="360"/>
+      </w:pPr>
+      <w:rPr>
+        <w:rFonts w:ascii="Symbol" w:hAnsi="Symbol" w:hint="default"/>
+      </w:rPr>
+    </w:lvl>
+    <w:lvl w:ilvl="4" w:tplc="141A0003" w:tentative="1">
+      <w:start w:val="1"/>
+      <w:numFmt w:val="bullet"/>
+      <w:lvlText w:val="o"/>
+      <w:lvlJc w:val="left"/>
+      <w:pPr>
+        <w:ind w:left="3600" w:hanging="360"/>
+      </w:pPr>
+      <w:rPr>
+        <w:rFonts w:ascii="Courier New" w:hAnsi="Courier New" w:cs="Courier New" w:hint="default"/>
+      </w:rPr>
+    </w:lvl>
+    <w:lvl w:ilvl="5" w:tplc="141A0005" w:tentative="1">
+      <w:start w:val="1"/>
+      <w:numFmt w:val="bullet"/>
+      <w:lvlText w:val=""/>
+      <w:lvlJc w:val="left"/>
+      <w:pPr>
+        <w:ind w:left="4320" w:hanging="360"/>
+      </w:pPr>
+      <w:rPr>
+        <w:rFonts w:ascii="Wingdings" w:hAnsi="Wingdings" w:hint="default"/>
+      </w:rPr>
+    </w:lvl>
+    <w:lvl w:ilvl="6" w:tplc="141A0001" w:tentative="1">
+      <w:start w:val="1"/>
+      <w:numFmt w:val="bullet"/>
+      <w:lvlText w:val=""/>
+      <w:lvlJc w:val="left"/>
+      <w:pPr>
+        <w:ind w:left="5040" w:hanging="360"/>
+      </w:pPr>
+      <w:rPr>
+        <w:rFonts w:ascii="Symbol" w:hAnsi="Symbol" w:hint="default"/>
+      </w:rPr>
+    </w:lvl>
+    <w:lvl w:ilvl="7" w:tplc="141A0003" w:tentative="1">
+      <w:start w:val="1"/>
+      <w:numFmt w:val="bullet"/>
+      <w:lvlText w:val="o"/>
+      <w:lvlJc w:val="left"/>
+      <w:pPr>
+        <w:ind w:left="5760" w:hanging="360"/>
+      </w:pPr>
+      <w:rPr>
+        <w:rFonts w:ascii="Courier New" w:hAnsi="Courier New" w:cs="Courier New" w:hint="default"/>
+      </w:rPr>
+    </w:lvl>
+    <w:lvl w:ilvl="8" w:tplc="141A0005" w:tentative="1">
+      <w:start w:val="1"/>
+      <w:numFmt w:val="bullet"/>
+      <w:lvlText w:val=""/>
+      <w:lvlJc w:val="left"/>
+      <w:pPr>
+        <w:ind w:left="6480" w:hanging="360"/>
+      </w:pPr>
+      <w:rPr>
+        <w:rFonts w:ascii="Wingdings" w:hAnsi="Wingdings" w:hint="default"/>
+      </w:rPr>
+    </w:lvl>
+  </w:abstractNum>
+  <w:abstractNum w:abstractNumId="3">
     <w:nsid w:val="59D452BC"/>
     <w:multiLevelType w:val="hybridMultilevel"/>
     <w:tmpl w:val="A590F444"/>
@@ -2193,7 +2768,7 @@
       </w:rPr>
     </w:lvl>
   </w:abstractNum>
-  <w:abstractNum w:abstractNumId="3">
+  <w:abstractNum w:abstractNumId="4">
     <w:nsid w:val="5ED96BBD"/>
     <w:multiLevelType w:val="hybridMultilevel"/>
     <w:tmpl w:val="ECCA8D28"/>
@@ -2306,7 +2881,7 @@
       </w:rPr>
     </w:lvl>
   </w:abstractNum>
-  <w:abstractNum w:abstractNumId="4">
+  <w:abstractNum w:abstractNumId="5">
     <w:nsid w:val="61043265"/>
     <w:multiLevelType w:val="hybridMultilevel"/>
     <w:tmpl w:val="00A87808"/>
@@ -2420,10 +2995,10 @@
     </w:lvl>
   </w:abstractNum>
   <w:num w:numId="1">
-    <w:abstractNumId w:val="2"/>
+    <w:abstractNumId w:val="3"/>
   </w:num>
   <w:num w:numId="2">
-    <w:abstractNumId w:val="3"/>
+    <w:abstractNumId w:val="4"/>
   </w:num>
   <w:num w:numId="3">
     <w:abstractNumId w:val="1"/>
@@ -2432,7 +3007,10 @@
     <w:abstractNumId w:val="0"/>
   </w:num>
   <w:num w:numId="5">
-    <w:abstractNumId w:val="4"/>
+    <w:abstractNumId w:val="5"/>
+  </w:num>
+  <w:num w:numId="6">
+    <w:abstractNumId w:val="2"/>
   </w:num>
 </w:numbering>
 </file>
@@ -3139,7 +3717,7 @@
 </file>
 
 <file path=customXml/itemProps1.xml><?xml version="1.0" encoding="utf-8"?>
-<ds:datastoreItem xmlns:ds="http://schemas.openxmlformats.org/officeDocument/2006/customXml" ds:itemID="{36835C13-3581-4262-AC67-7AB685E4027D}">
+<ds:datastoreItem xmlns:ds="http://schemas.openxmlformats.org/officeDocument/2006/customXml" ds:itemID="{CC7F780C-9EDE-4BFB-AED2-D4764DA49402}">
   <ds:schemaRefs>
     <ds:schemaRef ds:uri="http://schemas.openxmlformats.org/officeDocument/2006/bibliography"/>
   </ds:schemaRefs>

</xml_diff>